<commit_message>
edits to supp material, review response and supp material are uploaded to pce
</commit_message>
<xml_diff>
--- a/PCE_paper/review_response.docx
+++ b/PCE_paper/review_response.docx
@@ -167,7 +167,7 @@
         <w:t xml:space="preserve">Response</w:t>
       </w:r>
       <w:r>
-        <w:t xml:space="preserve">: We feel that the use of color was necessary to visualize the three leaf types (sun, shade, shade+light), while also differentiating between the two temperature treatments. We attempted to use only symbols, which makes it nearly impossible to readily distinguish all of the treatments. It also complicates visualization of confidence intervals on scatter plots. We have darkened several of the original colors, but this choice of color palette is also used to ensure accessibility for color-blind readers.</w:t>
+        <w:t xml:space="preserve">: We feel that the use of color was necessary to visualize the three leaf types (sun, shade, shade+light), while also differentiating between the two temperature treatments. We attempted to use only symbols, which makes it nearly impossible to readily distinguish all of the treatments. It also complicates visualization of confidence intervals on scatter plots. We have darkened several of the original colors, but this choice of color palette is also used to ensure accessibility for color-blind readers. We replaced the filled black circles in Figure 6 with open symbols.</w:t>
       </w:r>
     </w:p>
     <w:p>
@@ -1294,7 +1294,39 @@
         <w:t xml:space="preserve">Response</w:t>
       </w:r>
       <w:r>
-        <w:t xml:space="preserve">: The work of Peltoniemi et al. (2012) demonstrated that similar WUE throughout the canopy is only achieved if the hydraulic conductance (</w:t>
+        <w:t xml:space="preserve">: If the cost of water is constant throughout the canopy, then we would expect similar WUE in sun and shade leaves (see Cowan &amp; Farquhar 1977). Since we found that shade leaves have lower WUE, this could indicate a lower cost of water. This is consistent with the observation that hydraulic conductance was higher in shade leaves. We have expanded the section (previously lines 431-434) to read:</w:t>
+      </w:r>
+    </w:p>
+    <w:p>
+      <w:pPr>
+        <w:pStyle w:val="BodyText"/>
+      </w:pPr>
+      <w:r>
+        <w:t xml:space="preserve">"For the entire canopy to exhibit optimal regulation of stomatal conductance, that is, to maximize photosynthesis minus transpiration cost (Cowan and Farquhar 1977), sun and shade leaves should have equal ITE - provided environmental drivers are similar (Buckley et al. 2014). In our study, higher</w:t>
+      </w:r>
+      <w:r>
+        <w:t xml:space="preserve"> </w:t>
+      </w:r>
+      <w:r>
+        <w:rPr>
+          <w:i/>
+        </w:rPr>
+        <w:t xml:space="preserve">g</w:t>
+      </w:r>
+      <w:r>
+        <w:rPr>
+          <w:vertAlign w:val="subscript"/>
+        </w:rPr>
+        <w:t xml:space="preserve">s</w:t>
+      </w:r>
+      <w:r>
+        <w:t xml:space="preserve"> </w:t>
+      </w:r>
+      <w:r>
+        <w:t xml:space="preserve">in shade leaves may in part be explained by higher</w:t>
+      </w:r>
+      <w:r>
+        <w:t xml:space="preserve"> </w:t>
       </w:r>
       <w:r>
         <w:rPr>
@@ -1306,31 +1338,31 @@
         <w:rPr>
           <w:vertAlign w:val="subscript"/>
         </w:rPr>
-        <w:t xml:space="preserve">l</w:t>
-      </w:r>
-      <w:r>
-        <w:t xml:space="preserve"> </w:t>
-      </w:r>
-      <w:r>
-        <w:t xml:space="preserve">) is proportional to the PPFD gradient (in the same way that leaf nitrogen should be proportional to PPFD). They also reasoned that if shade leaves have a higher hydraulic conductance (perhaps due to a shorter path length), the optimal response will be to have a higher Ci (and thus lower WUE) in shade leaves compared to sun leaves. Since we fixed a mistake in the calculation of</w:t>
-      </w:r>
-      <w:r>
-        <w:t xml:space="preserve"> </w:t>
-      </w:r>
-      <w:r>
-        <w:rPr>
-          <w:i/>
-        </w:rPr>
-        <w:t xml:space="preserve">K</w:t>
+        <w:t xml:space="preserve">L</w:t>
+      </w:r>
+      <w:r>
+        <w:t xml:space="preserve">, which effectively reduces the cost of water transport, allowing more profligate water use in shade leaves. Consistent with our results, Buckley et al. (2014) found that shade leaves in a grapevine canopy exhibited higher</w:t>
+      </w:r>
+      <w:r>
+        <w:t xml:space="preserve"> </w:t>
+      </w:r>
+      <w:r>
+        <w:rPr>
+          <w:i/>
+        </w:rPr>
+        <w:t xml:space="preserve">g</w:t>
       </w:r>
       <w:r>
         <w:rPr>
           <w:vertAlign w:val="subscript"/>
         </w:rPr>
-        <w:t xml:space="preserve">l</w:t>
-      </w:r>
-      <w:r>
-        <w:t xml:space="preserve">, the results on WUE differences between sun and shade leaves are indeed consistent with the theoretical predictions of Peltoniemi. We have expanded on this interesting point in the discussion (expanding on the section that previously included lines 431-434).</w:t>
+        <w:t xml:space="preserve">s</w:t>
+      </w:r>
+      <w:r>
+        <w:t xml:space="preserve"> </w:t>
+      </w:r>
+      <w:r>
+        <w:t xml:space="preserve">than expected based on their environment and comparison to sun leaves. Further work is needed to confirm the generality of this observation."</w:t>
       </w:r>
     </w:p>
     <w:p>
@@ -1776,7 +1808,7 @@
     </w:lvl>
   </w:abstractNum>
   <w:abstractNum w:abstractNumId="990">
-    <w:nsid w:val="dff40ca2"/>
+    <w:nsid w:val="d68ec308"/>
     <w:multiLevelType w:val="multilevel"/>
     <w:lvl w:ilvl="0">
       <w:numFmt w:val="bullet"/>

</xml_diff>